<commit_message>
Project upload. Working on cost field
</commit_message>
<xml_diff>
--- a/LearningGoals_NilsMeijer_466301.docx
+++ b/LearningGoals_NilsMeijer_466301.docx
@@ -295,8 +295,9 @@
                 <w:iCs/>
                 <w:color w:val="7F7F7F" w:themeColor="text1" w:themeTint="80"/>
               </w:rPr>
-              <w:t xml:space="preserve">unrelated outcomes. It’s allowed to connect/align multiple learning outcomes across multiple Personal Portfolio modules, as long as </w:t>
-            </w:r>
+              <w:t xml:space="preserve">unrelated outcomes. It’s allowed to connect/align multiple learning outcomes across multiple Personal Portfolio modules, </w:t>
+            </w:r>
+            <w:proofErr w:type="gramStart"/>
             <w:r>
               <w:rPr>
                 <w:rFonts w:ascii="Arial" w:hAnsi="Arial" w:cs="Arial"/>
@@ -304,67 +305,86 @@
                 <w:iCs/>
                 <w:color w:val="7F7F7F" w:themeColor="text1" w:themeTint="80"/>
               </w:rPr>
-              <w:t>it’s clear what you learned and achieved for each separate one.</w:t>
-            </w:r>
-          </w:p>
-          <w:p>
-            <w:pPr>
+              <w:t>as long as</w:t>
+            </w:r>
+            <w:proofErr w:type="gramEnd"/>
+            <w:r>
               <w:rPr>
                 <w:rFonts w:ascii="Arial" w:hAnsi="Arial" w:cs="Arial"/>
                 <w:i/>
                 <w:iCs/>
                 <w:color w:val="7F7F7F" w:themeColor="text1" w:themeTint="80"/>
               </w:rPr>
-            </w:pPr>
-          </w:p>
-          <w:p>
-            <w:pPr>
-              <w:rPr>
-                <w:rFonts w:ascii="Arial" w:hAnsi="Arial" w:cs="Arial"/>
-              </w:rPr>
-            </w:pPr>
-            <w:r>
-              <w:rPr>
-                <w:rFonts w:ascii="Arial" w:hAnsi="Arial" w:cs="Arial"/>
-                <w:highlight w:val="red"/>
-              </w:rPr>
-              <w:t>S</w:t>
-            </w:r>
-            <w:r>
-              <w:rPr>
-                <w:rFonts w:ascii="Arial" w:hAnsi="Arial" w:cs="Arial"/>
-                <w:highlight w:val="green"/>
-              </w:rPr>
-              <w:t>M</w:t>
-            </w:r>
-            <w:r>
-              <w:rPr>
-                <w:rFonts w:ascii="Arial" w:hAnsi="Arial" w:cs="Arial"/>
-                <w:highlight w:val="cyan"/>
-              </w:rPr>
-              <w:t>A</w:t>
-            </w:r>
-            <w:r>
-              <w:rPr>
-                <w:rFonts w:ascii="Arial" w:hAnsi="Arial" w:cs="Arial"/>
-                <w:highlight w:val="magenta"/>
-              </w:rPr>
-              <w:t>R</w:t>
-            </w:r>
-            <w:r>
-              <w:rPr>
-                <w:rFonts w:ascii="Arial" w:hAnsi="Arial" w:cs="Arial"/>
-                <w:highlight w:val="blue"/>
-              </w:rPr>
-              <w:t>T</w:t>
-            </w:r>
-          </w:p>
-          <w:p>
-            <w:pPr>
+              <w:t xml:space="preserve"> </w:t>
+            </w:r>
+            <w:r>
               <w:rPr>
                 <w:rFonts w:ascii="Arial" w:hAnsi="Arial" w:cs="Arial"/>
                 <w:i/>
                 <w:iCs/>
+                <w:color w:val="7F7F7F" w:themeColor="text1" w:themeTint="80"/>
+              </w:rPr>
+              <w:t>it’s clear what you learned and achieved for each separate one.</w:t>
+            </w:r>
+          </w:p>
+          <w:p>
+            <w:pPr>
+              <w:rPr>
+                <w:rFonts w:ascii="Arial" w:hAnsi="Arial" w:cs="Arial"/>
+                <w:i/>
+                <w:iCs/>
+                <w:color w:val="7F7F7F" w:themeColor="text1" w:themeTint="80"/>
+              </w:rPr>
+            </w:pPr>
+          </w:p>
+          <w:p>
+            <w:pPr>
+              <w:rPr>
+                <w:rFonts w:ascii="Arial" w:hAnsi="Arial" w:cs="Arial"/>
+              </w:rPr>
+            </w:pPr>
+            <w:r>
+              <w:rPr>
+                <w:rFonts w:ascii="Arial" w:hAnsi="Arial" w:cs="Arial"/>
+                <w:highlight w:val="red"/>
+              </w:rPr>
+              <w:t>S</w:t>
+            </w:r>
+            <w:r>
+              <w:rPr>
+                <w:rFonts w:ascii="Arial" w:hAnsi="Arial" w:cs="Arial"/>
+                <w:highlight w:val="green"/>
+              </w:rPr>
+              <w:t>M</w:t>
+            </w:r>
+            <w:r>
+              <w:rPr>
+                <w:rFonts w:ascii="Arial" w:hAnsi="Arial" w:cs="Arial"/>
+                <w:highlight w:val="cyan"/>
+              </w:rPr>
+              <w:t>A</w:t>
+            </w:r>
+            <w:r>
+              <w:rPr>
+                <w:rFonts w:ascii="Arial" w:hAnsi="Arial" w:cs="Arial"/>
+                <w:highlight w:val="magenta"/>
+              </w:rPr>
+              <w:t>R</w:t>
+            </w:r>
+            <w:r>
+              <w:rPr>
+                <w:rFonts w:ascii="Arial" w:hAnsi="Arial" w:cs="Arial"/>
+                <w:highlight w:val="blue"/>
+              </w:rPr>
+              <w:t>T</w:t>
+            </w:r>
+          </w:p>
+          <w:p>
+            <w:pPr>
+              <w:rPr>
+                <w:rFonts w:ascii="Arial" w:hAnsi="Arial" w:cs="Arial"/>
+                <w:i/>
+                <w:iCs/>
               </w:rPr>
             </w:pPr>
           </w:p>
@@ -480,13 +500,22 @@
                 <w:rFonts w:ascii="Arial" w:hAnsi="Arial" w:cs="Arial"/>
                 <w:highlight w:val="red"/>
               </w:rPr>
-              <w:t>implement flowfields</w:t>
-            </w:r>
+              <w:t xml:space="preserve">implement </w:t>
+            </w:r>
+            <w:proofErr w:type="spellStart"/>
             <w:r>
               <w:rPr>
                 <w:rFonts w:ascii="Arial" w:hAnsi="Arial" w:cs="Arial"/>
                 <w:highlight w:val="red"/>
               </w:rPr>
+              <w:t>flowfields</w:t>
+            </w:r>
+            <w:proofErr w:type="spellEnd"/>
+            <w:r>
+              <w:rPr>
+                <w:rFonts w:ascii="Arial" w:hAnsi="Arial" w:cs="Arial"/>
+                <w:highlight w:val="red"/>
+              </w:rPr>
               <w:t xml:space="preserve"> for AI navigation</w:t>
             </w:r>
             <w:r>
@@ -524,18 +553,27 @@
               </w:rPr>
               <w:t xml:space="preserve"> </w:t>
             </w:r>
+            <w:proofErr w:type="spellStart"/>
             <w:r>
               <w:rPr>
                 <w:rFonts w:ascii="Arial" w:hAnsi="Arial" w:cs="Arial"/>
                 <w:highlight w:val="red"/>
               </w:rPr>
-              <w:t>Flowfields are generally used to handle AI navigation for groups of AI agents.</w:t>
-            </w:r>
+              <w:t>Flowfields</w:t>
+            </w:r>
+            <w:proofErr w:type="spellEnd"/>
             <w:r>
               <w:rPr>
                 <w:rFonts w:ascii="Arial" w:hAnsi="Arial" w:cs="Arial"/>
                 <w:highlight w:val="red"/>
               </w:rPr>
+              <w:t xml:space="preserve"> are generally used to handle AI navigation for groups of AI agents.</w:t>
+            </w:r>
+            <w:r>
+              <w:rPr>
+                <w:rFonts w:ascii="Arial" w:hAnsi="Arial" w:cs="Arial"/>
+                <w:highlight w:val="red"/>
+              </w:rPr>
               <w:t xml:space="preserve"> </w:t>
             </w:r>
             <w:r>
@@ -543,13 +581,29 @@
                 <w:rFonts w:ascii="Arial" w:hAnsi="Arial" w:cs="Arial"/>
                 <w:highlight w:val="red"/>
               </w:rPr>
-              <w:t>These flowfields will be applied in a small Android game</w:t>
-            </w:r>
+              <w:t xml:space="preserve">These </w:t>
+            </w:r>
+            <w:proofErr w:type="spellStart"/>
             <w:r>
               <w:rPr>
                 <w:rFonts w:ascii="Arial" w:hAnsi="Arial" w:cs="Arial"/>
                 <w:highlight w:val="red"/>
               </w:rPr>
+              <w:t>flowfields</w:t>
+            </w:r>
+            <w:proofErr w:type="spellEnd"/>
+            <w:r>
+              <w:rPr>
+                <w:rFonts w:ascii="Arial" w:hAnsi="Arial" w:cs="Arial"/>
+                <w:highlight w:val="red"/>
+              </w:rPr>
+              <w:t xml:space="preserve"> will be applied in a small Android game</w:t>
+            </w:r>
+            <w:r>
+              <w:rPr>
+                <w:rFonts w:ascii="Arial" w:hAnsi="Arial" w:cs="Arial"/>
+                <w:highlight w:val="red"/>
+              </w:rPr>
               <w:t>, inspired by old</w:t>
             </w:r>
             <w:r>
@@ -709,13 +763,22 @@
                 <w:rFonts w:ascii="Arial" w:hAnsi="Arial" w:cs="Arial"/>
                 <w:highlight w:val="green"/>
               </w:rPr>
-              <w:t xml:space="preserve"> topdown</w:t>
-            </w:r>
+              <w:t xml:space="preserve"> </w:t>
+            </w:r>
+            <w:proofErr w:type="spellStart"/>
             <w:r>
               <w:rPr>
                 <w:rFonts w:ascii="Arial" w:hAnsi="Arial" w:cs="Arial"/>
                 <w:highlight w:val="green"/>
               </w:rPr>
+              <w:t>topdown</w:t>
+            </w:r>
+            <w:proofErr w:type="spellEnd"/>
+            <w:r>
+              <w:rPr>
+                <w:rFonts w:ascii="Arial" w:hAnsi="Arial" w:cs="Arial"/>
+                <w:highlight w:val="green"/>
+              </w:rPr>
               <w:t xml:space="preserve"> strategy game</w:t>
             </w:r>
             <w:r>
@@ -812,13 +875,29 @@
                 <w:rFonts w:ascii="Arial" w:hAnsi="Arial" w:cs="Arial"/>
                 <w:highlight w:val="blue"/>
               </w:rPr>
-              <w:t>properly implement a flowfield algorithm for AI navigation</w:t>
-            </w:r>
+              <w:t xml:space="preserve">properly implement a </w:t>
+            </w:r>
+            <w:proofErr w:type="spellStart"/>
             <w:r>
               <w:rPr>
                 <w:rFonts w:ascii="Arial" w:hAnsi="Arial" w:cs="Arial"/>
                 <w:highlight w:val="blue"/>
               </w:rPr>
+              <w:t>flowfield</w:t>
+            </w:r>
+            <w:proofErr w:type="spellEnd"/>
+            <w:r>
+              <w:rPr>
+                <w:rFonts w:ascii="Arial" w:hAnsi="Arial" w:cs="Arial"/>
+                <w:highlight w:val="blue"/>
+              </w:rPr>
+              <w:t xml:space="preserve"> algorithm for AI navigation</w:t>
+            </w:r>
+            <w:r>
+              <w:rPr>
+                <w:rFonts w:ascii="Arial" w:hAnsi="Arial" w:cs="Arial"/>
+                <w:highlight w:val="blue"/>
+              </w:rPr>
               <w:t xml:space="preserve"> will take a</w:t>
             </w:r>
             <w:r>
@@ -854,7 +933,15 @@
                 <w:rFonts w:ascii="Arial" w:hAnsi="Arial" w:cs="Arial"/>
                 <w:highlight w:val="blue"/>
               </w:rPr>
-              <w:t xml:space="preserve"> I will keep track of my hours in an Excel sheet.</w:t>
+              <w:t xml:space="preserve"> I will keep track of my hours in an Excel </w:t>
+            </w:r>
+            <w:proofErr w:type="gramStart"/>
+            <w:r>
+              <w:rPr>
+                <w:rFonts w:ascii="Arial" w:hAnsi="Arial" w:cs="Arial"/>
+                <w:highlight w:val="blue"/>
+              </w:rPr>
+              <w:t>sheet.</w:t>
             </w:r>
             <w:r>
               <w:rPr>
@@ -862,6 +949,7 @@
               </w:rPr>
               <w:t>“</w:t>
             </w:r>
+            <w:proofErr w:type="gramEnd"/>
           </w:p>
           <w:p>
             <w:pPr>
@@ -1211,14 +1299,30 @@
                 <w:rFonts w:ascii="Arial" w:hAnsi="Arial" w:cs="Arial"/>
                 <w:highlight w:val="green"/>
               </w:rPr>
-              <w:t>successfully published the previously mentioned (learning goal 1) game with a real shop to the Google Play Store</w:t>
-            </w:r>
+              <w:t xml:space="preserve">successfully published the previously mentioned (learning goal 1) game with a real shop to the Google Play </w:t>
+            </w:r>
+            <w:proofErr w:type="gramStart"/>
             <w:r>
               <w:rPr>
                 <w:rFonts w:ascii="Arial" w:hAnsi="Arial" w:cs="Arial"/>
                 <w:highlight w:val="green"/>
               </w:rPr>
-              <w:t>, and can make a (testing) purchase</w:t>
+              <w:t>Store</w:t>
+            </w:r>
+            <w:r>
+              <w:rPr>
+                <w:rFonts w:ascii="Arial" w:hAnsi="Arial" w:cs="Arial"/>
+                <w:highlight w:val="green"/>
+              </w:rPr>
+              <w:t>, and</w:t>
+            </w:r>
+            <w:proofErr w:type="gramEnd"/>
+            <w:r>
+              <w:rPr>
+                <w:rFonts w:ascii="Arial" w:hAnsi="Arial" w:cs="Arial"/>
+                <w:highlight w:val="green"/>
+              </w:rPr>
+              <w:t xml:space="preserve"> can make a (testing) purchase</w:t>
             </w:r>
             <w:r>
               <w:rPr>
@@ -1623,13 +1727,41 @@
               <w:rPr>
                 <w:rFonts w:ascii="Arial" w:hAnsi="Arial" w:cs="Arial"/>
               </w:rPr>
-              <w:t>be a topdown strategy game</w:t>
-            </w:r>
-            <w:r>
-              <w:rPr>
-                <w:rFonts w:ascii="Arial" w:hAnsi="Arial" w:cs="Arial"/>
-              </w:rPr>
-              <w:t xml:space="preserve">, since that’s </w:t>
+              <w:t xml:space="preserve">be a </w:t>
+            </w:r>
+            <w:proofErr w:type="spellStart"/>
+            <w:r>
+              <w:rPr>
+                <w:rFonts w:ascii="Arial" w:hAnsi="Arial" w:cs="Arial"/>
+              </w:rPr>
+              <w:t>topdown</w:t>
+            </w:r>
+            <w:proofErr w:type="spellEnd"/>
+            <w:r>
+              <w:rPr>
+                <w:rFonts w:ascii="Arial" w:hAnsi="Arial" w:cs="Arial"/>
+              </w:rPr>
+              <w:t xml:space="preserve"> strategy </w:t>
+            </w:r>
+            <w:proofErr w:type="gramStart"/>
+            <w:r>
+              <w:rPr>
+                <w:rFonts w:ascii="Arial" w:hAnsi="Arial" w:cs="Arial"/>
+              </w:rPr>
+              <w:t>game</w:t>
+            </w:r>
+            <w:r>
+              <w:rPr>
+                <w:rFonts w:ascii="Arial" w:hAnsi="Arial" w:cs="Arial"/>
+              </w:rPr>
+              <w:t>, since</w:t>
+            </w:r>
+            <w:proofErr w:type="gramEnd"/>
+            <w:r>
+              <w:rPr>
+                <w:rFonts w:ascii="Arial" w:hAnsi="Arial" w:cs="Arial"/>
+              </w:rPr>
+              <w:t xml:space="preserve"> that’s </w:t>
             </w:r>
             <w:r>
               <w:rPr>
@@ -2202,7 +2334,21 @@
               <w:rPr>
                 <w:rFonts w:ascii="Arial" w:hAnsi="Arial" w:cs="Arial"/>
               </w:rPr>
-              <w:t>small topdown 2D (or 3D, depending on the results of my iterations)</w:t>
+              <w:t xml:space="preserve">small </w:t>
+            </w:r>
+            <w:proofErr w:type="spellStart"/>
+            <w:r>
+              <w:rPr>
+                <w:rFonts w:ascii="Arial" w:hAnsi="Arial" w:cs="Arial"/>
+              </w:rPr>
+              <w:t>topdown</w:t>
+            </w:r>
+            <w:proofErr w:type="spellEnd"/>
+            <w:r>
+              <w:rPr>
+                <w:rFonts w:ascii="Arial" w:hAnsi="Arial" w:cs="Arial"/>
+              </w:rPr>
+              <w:t xml:space="preserve"> 2D (or 3D, depending on the results of my iterations)</w:t>
             </w:r>
             <w:r>
               <w:rPr>
@@ -2220,7 +2366,27 @@
               <w:rPr>
                 <w:rFonts w:ascii="Arial" w:hAnsi="Arial" w:cs="Arial"/>
               </w:rPr>
-              <w:t>, so that the economical systems mentioned in learning goal 2 are properly demonstrated.</w:t>
+              <w:t xml:space="preserve">, so that the </w:t>
+            </w:r>
+            <w:proofErr w:type="spellStart"/>
+            <w:r>
+              <w:rPr>
+                <w:rFonts w:ascii="Arial" w:hAnsi="Arial" w:cs="Arial"/>
+              </w:rPr>
+              <w:t>economical</w:t>
+            </w:r>
+            <w:proofErr w:type="spellEnd"/>
+            <w:r>
+              <w:rPr>
+                <w:rFonts w:ascii="Arial" w:hAnsi="Arial" w:cs="Arial"/>
+              </w:rPr>
+              <w:t xml:space="preserve"> systems mentioned in learning goal 2 are properly demonstrated.</w:t>
+            </w:r>
+            <w:r>
+              <w:rPr>
+                <w:rFonts w:ascii="Arial" w:hAnsi="Arial" w:cs="Arial"/>
+              </w:rPr>
+              <w:t xml:space="preserve"> </w:t>
             </w:r>
           </w:p>
         </w:tc>
@@ -2568,7 +2734,43 @@
                 <w:sz w:val="22"/>
                 <w:szCs w:val="22"/>
               </w:rPr>
-              <w:t>“As an engineer looking for an internship and with limited knowledge of HTML, CSS, Javascript, I want to practice those elements to gain the capability of developing a properly running &amp; looking portfolio website, and create some mini-prototypes to demonstrate gained skills, and gather this knowledge in a reflection. I intend to spend around 42 hours.”</w:t>
+              <w:t xml:space="preserve">“As an engineer looking for an internship and with limited knowledge of HTML, CSS, </w:t>
+            </w:r>
+            <w:proofErr w:type="spellStart"/>
+            <w:r>
+              <w:rPr>
+                <w:rFonts w:ascii="Arial" w:hAnsi="Arial" w:cs="Arial"/>
+                <w:sz w:val="22"/>
+                <w:szCs w:val="22"/>
+              </w:rPr>
+              <w:t>Javascript</w:t>
+            </w:r>
+            <w:proofErr w:type="spellEnd"/>
+            <w:r>
+              <w:rPr>
+                <w:rFonts w:ascii="Arial" w:hAnsi="Arial" w:cs="Arial"/>
+                <w:sz w:val="22"/>
+                <w:szCs w:val="22"/>
+              </w:rPr>
+              <w:t xml:space="preserve">, I want to practice those elements to gain the capability of developing a properly running &amp; looking portfolio </w:t>
+            </w:r>
+            <w:proofErr w:type="gramStart"/>
+            <w:r>
+              <w:rPr>
+                <w:rFonts w:ascii="Arial" w:hAnsi="Arial" w:cs="Arial"/>
+                <w:sz w:val="22"/>
+                <w:szCs w:val="22"/>
+              </w:rPr>
+              <w:t>website, and</w:t>
+            </w:r>
+            <w:proofErr w:type="gramEnd"/>
+            <w:r>
+              <w:rPr>
+                <w:rFonts w:ascii="Arial" w:hAnsi="Arial" w:cs="Arial"/>
+                <w:sz w:val="22"/>
+                <w:szCs w:val="22"/>
+              </w:rPr>
+              <w:t xml:space="preserve"> create some mini-prototypes to demonstrate gained skills, and gather this knowledge in a reflection. I intend to spend around 42 hours.”</w:t>
             </w:r>
           </w:p>
           <w:p>
@@ -2626,7 +2828,25 @@
                 <w:sz w:val="22"/>
                 <w:szCs w:val="22"/>
               </w:rPr>
-              <w:t>“As an engineer looking for an internship and with limited knowledge of what a website should contain, as well as knowledge on UI/UX design, I want to gather knowledge regarding those areas to gain the capability of designing (pleasing UI/UX) a relevant (important information should be present) portfolio website, and gather this knowledge in a reflection. I intend to spend around 42 hours.</w:t>
+              <w:t xml:space="preserve">“As an engineer looking for an internship and with limited knowledge of what a website should contain, as well as knowledge on UI/UX design, I want to gather knowledge regarding those areas to gain the capability of designing (pleasing UI/UX) a relevant (important information should be present) portfolio </w:t>
+            </w:r>
+            <w:proofErr w:type="gramStart"/>
+            <w:r>
+              <w:rPr>
+                <w:rFonts w:ascii="Arial" w:hAnsi="Arial" w:cs="Arial"/>
+                <w:sz w:val="22"/>
+                <w:szCs w:val="22"/>
+              </w:rPr>
+              <w:t>website, and</w:t>
+            </w:r>
+            <w:proofErr w:type="gramEnd"/>
+            <w:r>
+              <w:rPr>
+                <w:rFonts w:ascii="Arial" w:hAnsi="Arial" w:cs="Arial"/>
+                <w:sz w:val="22"/>
+                <w:szCs w:val="22"/>
+              </w:rPr>
+              <w:t xml:space="preserve"> gather this knowledge in a reflection. I intend to spend around 42 hours.</w:t>
             </w:r>
             <w:r>
               <w:rPr>
@@ -2934,15 +3154,15 @@
             <w:pPr>
               <w:rPr>
                 <w:rFonts w:ascii="Arial" w:hAnsi="Arial" w:cs="Arial"/>
-                <w:sz w:val="26"/>
-                <w:szCs w:val="26"/>
-              </w:rPr>
-            </w:pPr>
-            <w:r>
-              <w:rPr>
-                <w:rFonts w:ascii="Arial" w:hAnsi="Arial" w:cs="Arial"/>
-                <w:sz w:val="26"/>
-                <w:szCs w:val="26"/>
+                <w:sz w:val="22"/>
+                <w:szCs w:val="22"/>
+              </w:rPr>
+            </w:pPr>
+            <w:r>
+              <w:rPr>
+                <w:rFonts w:ascii="Arial" w:hAnsi="Arial" w:cs="Arial"/>
+                <w:sz w:val="22"/>
+                <w:szCs w:val="22"/>
               </w:rPr>
               <w:t xml:space="preserve">Personal Portfolio (or other CMGT module): </w:t>
             </w:r>
@@ -2951,8 +3171,8 @@
                 <w:rFonts w:ascii="Arial" w:hAnsi="Arial" w:cs="Arial"/>
                 <w:i/>
                 <w:iCs/>
-                <w:sz w:val="26"/>
-                <w:szCs w:val="26"/>
+                <w:sz w:val="22"/>
+                <w:szCs w:val="22"/>
               </w:rPr>
               <w:t>3</w:t>
             </w:r>
@@ -2961,11 +3181,15 @@
             <w:pPr>
               <w:rPr>
                 <w:rFonts w:ascii="Arial" w:hAnsi="Arial" w:cs="Arial"/>
-              </w:rPr>
-            </w:pPr>
-            <w:r>
-              <w:rPr>
-                <w:rFonts w:ascii="Arial" w:hAnsi="Arial" w:cs="Arial"/>
+                <w:sz w:val="22"/>
+                <w:szCs w:val="22"/>
+              </w:rPr>
+            </w:pPr>
+            <w:r>
+              <w:rPr>
+                <w:rFonts w:ascii="Arial" w:hAnsi="Arial" w:cs="Arial"/>
+                <w:sz w:val="22"/>
+                <w:szCs w:val="22"/>
                 <w:u w:val="single"/>
               </w:rPr>
               <w:t>Learning outcome 1:</w:t>
@@ -2973,6 +3197,8 @@
             <w:r>
               <w:rPr>
                 <w:rFonts w:ascii="Arial" w:hAnsi="Arial" w:cs="Arial"/>
+                <w:sz w:val="22"/>
+                <w:szCs w:val="22"/>
               </w:rPr>
               <w:t xml:space="preserve"> </w:t>
             </w:r>
@@ -2994,7 +3220,90 @@
                 <w:szCs w:val="22"/>
                 <w:shd w:val="clear" w:color="auto" w:fill="FFFFFF"/>
               </w:rPr>
-              <w:t xml:space="preserve">“As an engineer looking for an internship and in need of a better portfolio website, I want to make use of &amp; further improve/deepen my JavaScript programming capabilities </w:t>
+              <w:t>“</w:t>
+            </w:r>
+            <w:r>
+              <w:rPr>
+                <w:rStyle w:val="pspdfkit-6fq5ysqkmc2gc1fek9b659qfh8"/>
+                <w:rFonts w:ascii="Arial" w:hAnsi="Arial" w:cs="Arial"/>
+                <w:color w:val="000000"/>
+                <w:sz w:val="22"/>
+                <w:szCs w:val="22"/>
+                <w:shd w:val="clear" w:color="auto" w:fill="FFFFFF"/>
+              </w:rPr>
+              <w:t xml:space="preserve">In the 3rd term as an engineer, I will learn how to develop a small VR game (with one goal and one main mechanic) in Unity using C#. This will increase my portfolio diversity and to </w:t>
+            </w:r>
+            <w:proofErr w:type="spellStart"/>
+            <w:r>
+              <w:rPr>
+                <w:rStyle w:val="pspdfkit-6fq5ysqkmc2gc1fek9b659qfh8"/>
+                <w:rFonts w:ascii="Arial" w:hAnsi="Arial" w:cs="Arial"/>
+                <w:color w:val="000000"/>
+                <w:sz w:val="22"/>
+                <w:szCs w:val="22"/>
+                <w:shd w:val="clear" w:color="auto" w:fill="FFFFFF"/>
+              </w:rPr>
+              <w:t>showpotential</w:t>
+            </w:r>
+            <w:proofErr w:type="spellEnd"/>
+            <w:r>
+              <w:rPr>
+                <w:rStyle w:val="pspdfkit-6fq5ysqkmc2gc1fek9b659qfh8"/>
+                <w:rFonts w:ascii="Arial" w:hAnsi="Arial" w:cs="Arial"/>
+                <w:color w:val="000000"/>
+                <w:sz w:val="22"/>
+                <w:szCs w:val="22"/>
+                <w:shd w:val="clear" w:color="auto" w:fill="FFFFFF"/>
+              </w:rPr>
+              <w:t xml:space="preserve"> employers I am capable of learning </w:t>
+            </w:r>
+            <w:r>
+              <w:rPr>
+                <w:rStyle w:val="pspdfkit-6fq5ysqkmc2gc1fek9b659qfh8"/>
+                <w:rFonts w:ascii="Arial" w:hAnsi="Arial" w:cs="Arial"/>
+                <w:color w:val="000000"/>
+                <w:sz w:val="22"/>
+                <w:szCs w:val="22"/>
+                <w:shd w:val="clear" w:color="auto" w:fill="FFFFFF"/>
+              </w:rPr>
+              <w:lastRenderedPageBreak/>
+              <w:t xml:space="preserve">new technologies, in this case VR, which will be an even bigger part of the gaming industry (but outside the gaming industry as well) in the future. I will know I have completed my learning goal when I have created a main menu, gameplay level and an </w:t>
+            </w:r>
+            <w:proofErr w:type="spellStart"/>
+            <w:r>
+              <w:rPr>
+                <w:rStyle w:val="pspdfkit-6fq5ysqkmc2gc1fek9b659qfh8"/>
+                <w:rFonts w:ascii="Arial" w:hAnsi="Arial" w:cs="Arial"/>
+                <w:color w:val="000000"/>
+                <w:sz w:val="22"/>
+                <w:szCs w:val="22"/>
+                <w:shd w:val="clear" w:color="auto" w:fill="FFFFFF"/>
+              </w:rPr>
+              <w:t>endscreen</w:t>
+            </w:r>
+            <w:proofErr w:type="spellEnd"/>
+            <w:r>
+              <w:rPr>
+                <w:rStyle w:val="pspdfkit-6fq5ysqkmc2gc1fek9b659qfh8"/>
+                <w:rFonts w:ascii="Arial" w:hAnsi="Arial" w:cs="Arial"/>
+                <w:color w:val="000000"/>
+                <w:sz w:val="22"/>
+                <w:szCs w:val="22"/>
+                <w:shd w:val="clear" w:color="auto" w:fill="FFFFFF"/>
+              </w:rPr>
+              <w:t xml:space="preserve">. To learn how to create a small VR game, I will analyze existing VR games &amp;watch and read tutorials on the topic. I will examine the Unity documentation as well. I estimate that learning and applying the knowledge on how to create a small VR game will take around 60 hours. I will keep track of my hours in an Excel </w:t>
+            </w:r>
+            <w:proofErr w:type="gramStart"/>
+            <w:r>
+              <w:rPr>
+                <w:rStyle w:val="pspdfkit-6fq5ysqkmc2gc1fek9b659qfh8"/>
+                <w:rFonts w:ascii="Arial" w:hAnsi="Arial" w:cs="Arial"/>
+                <w:color w:val="000000"/>
+                <w:sz w:val="22"/>
+                <w:szCs w:val="22"/>
+                <w:shd w:val="clear" w:color="auto" w:fill="FFFFFF"/>
+              </w:rPr>
+              <w:t>sheet.</w:t>
             </w:r>
             <w:r>
               <w:rPr>
@@ -3005,8 +3314,19 @@
                 <w:szCs w:val="22"/>
                 <w:shd w:val="clear" w:color="auto" w:fill="FFFFFF"/>
               </w:rPr>
-              <w:lastRenderedPageBreak/>
-              <w:t>(game mechanics, physics), by making a 2D platformer game, using Three.js, meant as an engagement tool for my portfolio website, so that I can eventually implement it into my portfolio website (separate from this course) and enter the industry with a proper-looking website and can convince potential employers to offer me an internship/job. I intend to spend around 42 hours on this learning goal.”</w:t>
+              <w:t>.</w:t>
+            </w:r>
+            <w:proofErr w:type="gramEnd"/>
+            <w:r>
+              <w:rPr>
+                <w:rStyle w:val="pspdfkit-8eut5gztkfn71zukw49x824t2"/>
+                <w:rFonts w:ascii="Arial" w:hAnsi="Arial" w:cs="Arial"/>
+                <w:color w:val="000000"/>
+                <w:sz w:val="22"/>
+                <w:szCs w:val="22"/>
+                <w:shd w:val="clear" w:color="auto" w:fill="FFFFFF"/>
+              </w:rPr>
+              <w:t>”</w:t>
             </w:r>
           </w:p>
           <w:p>
@@ -3039,12 +3359,16 @@
             <w:pPr>
               <w:rPr>
                 <w:rFonts w:ascii="Arial" w:hAnsi="Arial" w:cs="Arial"/>
+                <w:sz w:val="22"/>
+                <w:szCs w:val="22"/>
                 <w:u w:val="single"/>
               </w:rPr>
             </w:pPr>
             <w:r>
               <w:rPr>
                 <w:rFonts w:ascii="Arial" w:hAnsi="Arial" w:cs="Arial"/>
+                <w:sz w:val="22"/>
+                <w:szCs w:val="22"/>
                 <w:u w:val="single"/>
               </w:rPr>
               <w:t>Learning outcome 2:</w:t>
@@ -3065,7 +3389,51 @@
                 <w:sz w:val="22"/>
                 <w:szCs w:val="22"/>
               </w:rPr>
-              <w:t>“As an engineer with experience in only 1 industry-used engine, I want to familiarize myself with the Unreal Engine, preferably UE5. I will make a simple FPS minigame, with one main mechanic and goal, using C++. This will result in a new portfolio piece, which shows I have gained experience in Unreal Engine. I intend to spend around 42 hours on this learning goal.”</w:t>
+              <w:t>“</w:t>
+            </w:r>
+            <w:r>
+              <w:rPr>
+                <w:rStyle w:val="pspdfkit-6fq5ysqkmc2gc1fek9b659qfh8"/>
+                <w:rFonts w:ascii="Arial" w:hAnsi="Arial" w:cs="Arial"/>
+                <w:color w:val="000000"/>
+                <w:sz w:val="22"/>
+                <w:szCs w:val="22"/>
+                <w:shd w:val="clear" w:color="auto" w:fill="FFFFFF"/>
+              </w:rPr>
+              <w:t xml:space="preserve">In the 3rd term as an engineer, I will learn how to measure and improve performance of this VR game, by using the profiler built into Unity and by running multiple tests, graphics-wise and possibly also code-wise. This will improve the quality of the VR game, as well as future (not necessarily VR) games I will make in the </w:t>
+            </w:r>
+            <w:proofErr w:type="gramStart"/>
+            <w:r>
+              <w:rPr>
+                <w:rStyle w:val="pspdfkit-6fq5ysqkmc2gc1fek9b659qfh8"/>
+                <w:rFonts w:ascii="Arial" w:hAnsi="Arial" w:cs="Arial"/>
+                <w:color w:val="000000"/>
+                <w:sz w:val="22"/>
+                <w:szCs w:val="22"/>
+                <w:shd w:val="clear" w:color="auto" w:fill="FFFFFF"/>
+              </w:rPr>
+              <w:t>future, and</w:t>
+            </w:r>
+            <w:proofErr w:type="gramEnd"/>
+            <w:r>
+              <w:rPr>
+                <w:rStyle w:val="pspdfkit-6fq5ysqkmc2gc1fek9b659qfh8"/>
+                <w:rFonts w:ascii="Arial" w:hAnsi="Arial" w:cs="Arial"/>
+                <w:color w:val="000000"/>
+                <w:sz w:val="22"/>
+                <w:szCs w:val="22"/>
+                <w:shd w:val="clear" w:color="auto" w:fill="FFFFFF"/>
+              </w:rPr>
+              <w:t xml:space="preserve"> will show potential employers I continuously work on improving performance, from start to end. I will know I have completed my learning goal when I have executed and documented multiple tests, and the performance of the game has been noticeably improved. To learn how to handle the optimization process, I will research official Unity documentation &amp; watch and read tutorials on the topic. I estimate that learning and applying the knowledge on how to handle performance optimization will take around 25 hours. I will keep track of my hours in an Excel sheet.”</w:t>
+            </w:r>
+            <w:r>
+              <w:rPr>
+                <w:rStyle w:val="pspdfkit-8eut5gztkfn71zukw49x824t2"/>
+                <w:rFonts w:ascii="Arial" w:hAnsi="Arial" w:cs="Arial"/>
+                <w:sz w:val="22"/>
+                <w:szCs w:val="22"/>
+              </w:rPr>
+              <w:t>.”</w:t>
             </w:r>
             <w:r>
               <w:rPr>
@@ -5899,6 +6267,11 @@
       <w:lang w:eastAsia="en-GB"/>
     </w:rPr>
   </w:style>
+  <w:style w:type="character" w:customStyle="1" w:styleId="pspdfkit-6fq5ysqkmc2gc1fek9b659qfh8">
+    <w:name w:val="pspdfkit-6fq5ysqkmc2gc1fek9b659qfh8"/>
+    <w:basedOn w:val="DefaultParagraphFont"/>
+    <w:rsid w:val="00CE2736"/>
+  </w:style>
 </w:styles>
 </file>
 
@@ -6207,6 +6580,16 @@
 </file>
 
 <file path=customXml/item2.xml><?xml version="1.0" encoding="utf-8"?>
+<p:properties xmlns:p="http://schemas.microsoft.com/office/2006/metadata/properties" xmlns:xsi="http://www.w3.org/2001/XMLSchema-instance" xmlns:pc="http://schemas.microsoft.com/office/infopath/2007/PartnerControls">
+  <documentManagement>
+    <c6664f9864b54a78bdf9e6230de1c78b xmlns="6c73e52c-07d4-4617-ab67-464747257e8d">
+      <Terms xmlns="http://schemas.microsoft.com/office/infopath/2007/PartnerControls"/>
+    </c6664f9864b54a78bdf9e6230de1c78b>
+  </documentManagement>
+</p:properties>
+</file>
+
+<file path=customXml/item3.xml><?xml version="1.0" encoding="utf-8"?>
 <ct:contentTypeSchema xmlns:ct="http://schemas.microsoft.com/office/2006/metadata/contentType" xmlns:ma="http://schemas.microsoft.com/office/2006/metadata/properties/metaAttributes" ct:_="" ma:_="" ma:contentTypeName="Document" ma:contentTypeID="0x010100294690D6A57C3C4B8650464765815F1C" ma:contentTypeVersion="15" ma:contentTypeDescription="Create a new document." ma:contentTypeScope="" ma:versionID="3f5c71644b5fc62e44f2097556036616">
   <xsd:schema xmlns:xsd="http://www.w3.org/2001/XMLSchema" xmlns:xs="http://www.w3.org/2001/XMLSchema" xmlns:p="http://schemas.microsoft.com/office/2006/metadata/properties" xmlns:ns2="45f6ce90-ba85-4ef2-b43f-c64448cd95eb" xmlns:ns3="c7549584-aa9c-449c-abfe-2ca02f3a7188" xmlns:ns4="6c73e52c-07d4-4617-ab67-464747257e8d" xmlns:ns5="ab37b2fe-4f81-426e-b942-40459dbac68c" targetNamespace="http://schemas.microsoft.com/office/2006/metadata/properties" ma:root="true" ma:fieldsID="d8e82e29efa6d92abd861d02994731ee" ns2:_="" ns3:_="" ns4:_="" ns5:_="">
     <xsd:import namespace="45f6ce90-ba85-4ef2-b43f-c64448cd95eb"/>
@@ -6447,16 +6830,6 @@
 </ct:contentTypeSchema>
 </file>
 
-<file path=customXml/item3.xml><?xml version="1.0" encoding="utf-8"?>
-<p:properties xmlns:p="http://schemas.microsoft.com/office/2006/metadata/properties" xmlns:xsi="http://www.w3.org/2001/XMLSchema-instance" xmlns:pc="http://schemas.microsoft.com/office/infopath/2007/PartnerControls">
-  <documentManagement>
-    <c6664f9864b54a78bdf9e6230de1c78b xmlns="6c73e52c-07d4-4617-ab67-464747257e8d">
-      <Terms xmlns="http://schemas.microsoft.com/office/infopath/2007/PartnerControls"/>
-    </c6664f9864b54a78bdf9e6230de1c78b>
-  </documentManagement>
-</p:properties>
-</file>
-
 <file path=customXml/itemProps1.xml><?xml version="1.0" encoding="utf-8"?>
 <ds:datastoreItem xmlns:ds="http://schemas.openxmlformats.org/officeDocument/2006/customXml" ds:itemID="{D83DE614-EFBE-4276-B734-FE90011A5799}">
   <ds:schemaRefs>
@@ -6466,6 +6839,16 @@
 </file>
 
 <file path=customXml/itemProps2.xml><?xml version="1.0" encoding="utf-8"?>
+<ds:datastoreItem xmlns:ds="http://schemas.openxmlformats.org/officeDocument/2006/customXml" ds:itemID="{D6B43CB4-9764-47DA-8361-7A42BD664172}">
+  <ds:schemaRefs>
+    <ds:schemaRef ds:uri="http://schemas.microsoft.com/office/2006/metadata/properties"/>
+    <ds:schemaRef ds:uri="http://schemas.microsoft.com/office/infopath/2007/PartnerControls"/>
+    <ds:schemaRef ds:uri="6c73e52c-07d4-4617-ab67-464747257e8d"/>
+  </ds:schemaRefs>
+</ds:datastoreItem>
+</file>
+
+<file path=customXml/itemProps3.xml><?xml version="1.0" encoding="utf-8"?>
 <ds:datastoreItem xmlns:ds="http://schemas.openxmlformats.org/officeDocument/2006/customXml" ds:itemID="{169D6FDA-8C0B-4F90-A6D6-F2B4F2EFBA75}">
   <ds:schemaRefs>
     <ds:schemaRef ds:uri="http://schemas.microsoft.com/office/2006/metadata/contentType"/>
@@ -6484,14 +6867,4 @@
     <ds:schemaRef ds:uri="http://schemas.microsoft.com/internal/obd"/>
   </ds:schemaRefs>
 </ds:datastoreItem>
-</file>
-
-<file path=customXml/itemProps3.xml><?xml version="1.0" encoding="utf-8"?>
-<ds:datastoreItem xmlns:ds="http://schemas.openxmlformats.org/officeDocument/2006/customXml" ds:itemID="{D6B43CB4-9764-47DA-8361-7A42BD664172}">
-  <ds:schemaRefs>
-    <ds:schemaRef ds:uri="http://schemas.microsoft.com/office/2006/metadata/properties"/>
-    <ds:schemaRef ds:uri="http://schemas.microsoft.com/office/infopath/2007/PartnerControls"/>
-    <ds:schemaRef ds:uri="6c73e52c-07d4-4617-ab67-464747257e8d"/>
-  </ds:schemaRefs>
-</ds:datastoreItem>
 </file>
</xml_diff>